<commit_message>
Added S&P 500 Forecast to Article
</commit_message>
<xml_diff>
--- a/Comparing Investment Article.docx
+++ b/Comparing Investment Article.docx
@@ -97,7 +97,19 @@
         </w:r>
       </w:hyperlink>
       <w:r>
-        <w:t>, he attempted to persuade Robert, a 22 year-old management consultant, not to invest all of his contributions in Emerging Markets. Specifically, Robert raised the following question: “Why should an investor not pick a diversified fund with the highest expected gain?”</w:t>
+        <w:t>, he attempt</w:t>
+      </w:r>
+      <w:r>
+        <w:t>s</w:t>
+      </w:r>
+      <w:r>
+        <w:t xml:space="preserve"> to persuade Robert, a 22 year-old management consultant, not to invest all of his contributions in Emerging Markets. Specifically, Robert raise</w:t>
+      </w:r>
+      <w:r>
+        <w:t>s</w:t>
+      </w:r>
+      <w:r>
+        <w:t xml:space="preserve"> the following question: “Why should an investor not pick a diversified fund with the highest expected gain?”</w:t>
       </w:r>
     </w:p>
     <w:p>
@@ -108,7 +120,13 @@
         <w:t xml:space="preserve">The Client: </w:t>
       </w:r>
       <w:r>
-        <w:t>In the aforementioned article, Robert had created his own long-term forecast for Emerging Markets as shown in Graph 1:</w:t>
+        <w:t xml:space="preserve">In the aforementioned article, Robert </w:t>
+      </w:r>
+      <w:r>
+        <w:t>creates</w:t>
+      </w:r>
+      <w:r>
+        <w:t xml:space="preserve"> his own long-term forecast for Emerging Markets as shown in Graph 1:</w:t>
       </w:r>
     </w:p>
     <w:p>
@@ -252,7 +270,13 @@
     </w:p>
     <w:p>
       <w:r>
-        <w:t>He expects a gain of 6.5% in any given year with volatility of 22. Using the Probicast software, he simulates the probability of hitting his accumulation goal of $3 million over various time periods. This results in Graph 2:</w:t>
+        <w:t xml:space="preserve">He expects a gain of 6.5% in any given year with volatility of 22. Using the </w:t>
+      </w:r>
+      <w:r>
+        <w:t>Probicast software, he simulates</w:t>
+      </w:r>
+      <w:r>
+        <w:t xml:space="preserve"> the probability of hitting his accumulation goal of $3 million over various time periods. This results in Graph 2:</w:t>
       </w:r>
     </w:p>
     <w:p>
@@ -350,25 +374,165 @@
       <w:r>
         <w:t>Jim believes Robert’s analysis is reasonable but remains uneasy about the allocation. He wonders, “</w:t>
       </w:r>
-      <w:proofErr w:type="gramStart"/>
-      <w:r>
-        <w:t>how</w:t>
-      </w:r>
-      <w:proofErr w:type="gramEnd"/>
+      <w:r>
+        <w:t>How</w:t>
+      </w:r>
       <w:r>
         <w:t xml:space="preserve"> do these results compare to simply investing in the S&amp;P 500?”</w:t>
       </w:r>
     </w:p>
     <w:p>
-      <w:pPr>
-        <w:rPr>
-          <w:b/>
-        </w:rPr>
-      </w:pPr>
+      <w:r>
+        <w:rPr>
+          <w:b/>
+        </w:rPr>
+        <w:t>The Analysis:</w:t>
+      </w:r>
+      <w:r>
+        <w:t xml:space="preserve"> To answer his question, Jim</w:t>
+      </w:r>
+      <w:r>
+        <w:t xml:space="preserve"> needs a long-term forecast for the S&amp;P 500. He</w:t>
+      </w:r>
+      <w:r>
+        <w:t xml:space="preserve"> enlists the help of Chris, an investment analyst at his firm. </w:t>
+      </w:r>
+      <w:hyperlink r:id="rId8" w:history="1">
+        <w:r>
+          <w:rPr>
+            <w:rStyle w:val="Hyperlink"/>
+          </w:rPr>
+          <w:t>In another previous article</w:t>
+        </w:r>
+      </w:hyperlink>
+      <w:r>
+        <w:t>, Chris creates</w:t>
+      </w:r>
+      <w:r>
+        <w:t xml:space="preserve"> </w:t>
+      </w:r>
+      <w:r>
+        <w:t xml:space="preserve">the </w:t>
+      </w:r>
+      <w:r>
+        <w:t>forecast for the S&amp;P 500 Index shown in Graph 3:</w:t>
+      </w:r>
+    </w:p>
+    <w:p>
+      <w:pPr>
+        <w:jc w:val="center"/>
+      </w:pPr>
+      <w:r>
+        <w:rPr>
+          <w:noProof/>
+        </w:rPr>
+        <w:drawing>
+          <wp:inline distT="0" distB="0" distL="0" distR="0" wp14:anchorId="5C031981" wp14:editId="387D1C0F">
+            <wp:extent cx="3200400" cy="2379785"/>
+            <wp:effectExtent l="0" t="0" r="0" b="1905"/>
+            <wp:docPr id="2" name="Picture 2"/>
+            <wp:cNvGraphicFramePr>
+              <a:graphicFrameLocks xmlns:a="http://schemas.openxmlformats.org/drawingml/2006/main" noChangeAspect="1"/>
+            </wp:cNvGraphicFramePr>
+            <a:graphic xmlns:a="http://schemas.openxmlformats.org/drawingml/2006/main">
+              <a:graphicData uri="http://schemas.openxmlformats.org/drawingml/2006/picture">
+                <pic:pic xmlns:pic="http://schemas.openxmlformats.org/drawingml/2006/picture">
+                  <pic:nvPicPr>
+                    <pic:cNvPr id="2" name="SandP500LongTermForecast.png"/>
+                    <pic:cNvPicPr/>
+                  </pic:nvPicPr>
+                  <pic:blipFill>
+                    <a:blip r:embed="rId9">
+                      <a:extLst>
+                        <a:ext uri="{28A0092B-C50C-407E-A947-70E740481C1C}">
+                          <a14:useLocalDpi xmlns:a14="http://schemas.microsoft.com/office/drawing/2010/main" val="0"/>
+                        </a:ext>
+                      </a:extLst>
+                    </a:blip>
+                    <a:stretch>
+                      <a:fillRect/>
+                    </a:stretch>
+                  </pic:blipFill>
+                  <pic:spPr>
+                    <a:xfrm>
+                      <a:off x="0" y="0"/>
+                      <a:ext cx="3200400" cy="2379785"/>
+                    </a:xfrm>
+                    <a:prstGeom prst="rect">
+                      <a:avLst/>
+                    </a:prstGeom>
+                    <a:noFill/>
+                    <a:ln>
+                      <a:noFill/>
+                    </a:ln>
+                  </pic:spPr>
+                </pic:pic>
+              </a:graphicData>
+            </a:graphic>
+          </wp:inline>
+        </w:drawing>
+      </w:r>
+    </w:p>
+    <w:p>
+      <w:pPr>
+        <w:rPr>
+          <w:b/>
+          <w:i/>
+        </w:rPr>
+      </w:pPr>
+      <w:r>
+        <w:rPr>
+          <w:b/>
+          <w:i/>
+        </w:rPr>
+        <w:t>Graph</w:t>
+      </w:r>
+      <w:r>
+        <w:rPr>
+          <w:b/>
+          <w:i/>
+        </w:rPr>
+        <w:t xml:space="preserve"> 3</w:t>
+      </w:r>
+      <w:r>
+        <w:rPr>
+          <w:b/>
+          <w:i/>
+        </w:rPr>
+        <w:t>: Estimated annual l</w:t>
+      </w:r>
+      <w:r>
+        <w:rPr>
+          <w:b/>
+          <w:i/>
+        </w:rPr>
+        <w:t>ong-term forecast for the S&amp;P 500 Index</w:t>
+      </w:r>
+      <w:r>
+        <w:rPr>
+          <w:b/>
+          <w:i/>
+        </w:rPr>
+        <w:t xml:space="preserve"> assuming a current price of 100.</w:t>
+      </w:r>
+    </w:p>
+    <w:p>
+      <w:r>
+        <w:t>Jim notes that the expected gain of 5% and volatility of 16.2 are both lower than for Robert’s forecast. This makes sense: the higher expected return of Emerging Markets matches its higher risk.</w:t>
+      </w:r>
+    </w:p>
+    <w:p>
+      <w:r>
+        <w:t>Next, Jim inputs both Robert’s cash flow scenarios and Chris’s forecast into the Probicast software. Graph 4 depicts the results:</w:t>
+      </w:r>
       <w:bookmarkStart w:id="0" w:name="_GoBack"/>
       <w:bookmarkEnd w:id="0"/>
     </w:p>
-    <w:p/>
+    <w:p>
+      <w:r>
+        <w:t xml:space="preserve"> </w:t>
+      </w:r>
+    </w:p>
     <w:sectPr>
       <w:pgSz w:w="12240" w:h="15840"/>
       <w:pgMar w:top="1440" w:right="1440" w:bottom="1440" w:left="1440" w:header="720" w:footer="720" w:gutter="0"/>

</xml_diff>

<commit_message>
Added Goal Attainment Graphs
</commit_message>
<xml_diff>
--- a/Comparing Investment Article.docx
+++ b/Comparing Investment Article.docx
@@ -527,18 +527,115 @@
       </w:r>
     </w:p>
     <w:p>
-      <w:r>
+      <w:pPr>
+        <w:jc w:val="center"/>
+      </w:pPr>
+      <w:r>
+        <w:rPr>
+          <w:noProof/>
+        </w:rPr>
         <w:lastRenderedPageBreak/>
+        <w:drawing>
+          <wp:inline distT="0" distB="0" distL="0" distR="0" wp14:anchorId="66892AE3" wp14:editId="668AC1E1">
+            <wp:extent cx="3200400" cy="1923645"/>
+            <wp:effectExtent l="0" t="0" r="0" b="635"/>
+            <wp:docPr id="7" name="Picture 6"/>
+            <wp:cNvGraphicFramePr>
+              <a:graphicFrameLocks xmlns:a="http://schemas.openxmlformats.org/drawingml/2006/main" noChangeAspect="1"/>
+            </wp:cNvGraphicFramePr>
+            <a:graphic xmlns:a="http://schemas.openxmlformats.org/drawingml/2006/main">
+              <a:graphicData uri="http://schemas.openxmlformats.org/drawingml/2006/picture">
+                <pic:pic xmlns:pic="http://schemas.openxmlformats.org/drawingml/2006/picture">
+                  <pic:nvPicPr>
+                    <pic:cNvPr id="7" name="Picture 6"/>
+                    <pic:cNvPicPr>
+                      <a:picLocks noChangeAspect="1"/>
+                    </pic:cNvPicPr>
+                  </pic:nvPicPr>
+                  <pic:blipFill>
+                    <a:blip r:embed="rId10"/>
+                    <a:stretch>
+                      <a:fillRect/>
+                    </a:stretch>
+                  </pic:blipFill>
+                  <pic:spPr>
+                    <a:xfrm>
+                      <a:off x="0" y="0"/>
+                      <a:ext cx="3200400" cy="1923645"/>
+                    </a:xfrm>
+                    <a:prstGeom prst="rect">
+                      <a:avLst/>
+                    </a:prstGeom>
+                  </pic:spPr>
+                </pic:pic>
+              </a:graphicData>
+            </a:graphic>
+          </wp:inline>
+        </w:drawing>
+      </w:r>
+    </w:p>
+    <w:p>
+      <w:pPr>
+        <w:rPr>
+          <w:b/>
+          <w:i/>
+        </w:rPr>
+      </w:pPr>
+      <w:r>
+        <w:rPr>
+          <w:b/>
+          <w:i/>
+        </w:rPr>
+        <w:t>Graph 4</w:t>
+      </w:r>
+      <w:r>
+        <w:rPr>
+          <w:b/>
+          <w:i/>
+        </w:rPr>
+        <w:t>:</w:t>
+      </w:r>
+      <w:r>
+        <w:rPr>
+          <w:b/>
+          <w:i/>
+        </w:rPr>
         <w:t xml:space="preserve"> </w:t>
       </w:r>
       <w:r>
         <w:rPr>
+          <w:b/>
+          <w:i/>
+        </w:rPr>
+        <w:t>Probability of accumulating $3 million over various time periods</w:t>
+      </w:r>
+      <w:r>
+        <w:rPr>
+          <w:b/>
+          <w:i/>
+        </w:rPr>
+        <w:t xml:space="preserve"> for the S&amp;P 500 (Blue) and Emerging Markets (Red). Prior to Year 25, investing in Emerging Markets results in a higher probability of meeting the accumulation goal. Starting in Year 25, the S&amp;P 500 delivers a superior outcome.</w:t>
+      </w:r>
+    </w:p>
+    <w:p>
+      <w:r>
+        <w:t xml:space="preserve">Jim realizes that he must be able to explain the counterintuitive results: the higher risk-return investment seems to underperform over the long-term. </w:t>
+      </w:r>
+      <w:bookmarkStart w:id="0" w:name="_GoBack"/>
+      <w:bookmarkEnd w:id="0"/>
+    </w:p>
+    <w:p>
+      <w:pPr>
+        <w:jc w:val="center"/>
+      </w:pPr>
+      <w:r>
+        <w:rPr>
           <w:noProof/>
         </w:rPr>
         <w:drawing>
-          <wp:inline distT="0" distB="0" distL="0" distR="0" wp14:anchorId="1B66913B" wp14:editId="48DE477F">
-            <wp:extent cx="4584589" cy="2749534"/>
-            <wp:effectExtent l="0" t="0" r="6985" b="0"/>
+          <wp:inline distT="0" distB="0" distL="0" distR="0" wp14:anchorId="1B66913B" wp14:editId="45CC3798">
+            <wp:extent cx="3200400" cy="1919389"/>
+            <wp:effectExtent l="0" t="0" r="0" b="5080"/>
             <wp:docPr id="4" name="Picture 2"/>
             <wp:cNvGraphicFramePr>
               <a:graphicFrameLocks xmlns:a="http://schemas.openxmlformats.org/drawingml/2006/main" noChangeAspect="1"/>
@@ -553,7 +650,7 @@
                     </pic:cNvPicPr>
                   </pic:nvPicPr>
                   <pic:blipFill>
-                    <a:blip r:embed="rId10"/>
+                    <a:blip r:embed="rId11"/>
                     <a:stretch>
                       <a:fillRect/>
                     </a:stretch>
@@ -561,7 +658,7 @@
                   <pic:spPr>
                     <a:xfrm>
                       <a:off x="0" y="0"/>
-                      <a:ext cx="4584589" cy="2749534"/>
+                      <a:ext cx="3200400" cy="1919389"/>
                     </a:xfrm>
                     <a:prstGeom prst="rect">
                       <a:avLst/>
@@ -588,8 +685,6 @@
         </w:rPr>
         <w:t>Graph 5</w:t>
       </w:r>
-      <w:bookmarkStart w:id="0" w:name="_GoBack"/>
-      <w:bookmarkEnd w:id="0"/>
       <w:r>
         <w:rPr>
           <w:b/>

</xml_diff>